<commit_message>
fix report for lab4
</commit_message>
<xml_diff>
--- a/docs/4 ЛР.docx
+++ b/docs/4 ЛР.docx
@@ -1403,6 +1403,9 @@
       <w:r>
         <w:t xml:space="preserve"> приложение для анализа производительности процессора и памяти, отображающее графики загрузки ресурсов в реальном времени</w:t>
       </w:r>
+      <w:r>
+        <w:t>.</w:t>
+      </w:r>
     </w:p>
     <w:p>
       <w:pPr>
@@ -1444,7 +1447,10 @@
         <w:t xml:space="preserve"> </w:t>
       </w:r>
       <w:r>
-        <w:t>Отображение загрузки процессора в процентах;</w:t>
+        <w:t>о</w:t>
+      </w:r>
+      <w:r>
+        <w:t>тображение загрузки процессора в процентах;</w:t>
       </w:r>
     </w:p>
     <w:p>
@@ -1452,18 +1458,27 @@
         <w:t>2</w:t>
       </w:r>
       <w:r>
-        <w:t xml:space="preserve"> Отображение загрузки оперативной памяти в процентах;</w:t>
-      </w:r>
-    </w:p>
-    <w:p>
-      <w:r>
-        <w:rPr>
-          <w:lang w:val="en-US"/>
-        </w:rPr>
+        <w:t xml:space="preserve"> </w:t>
+      </w:r>
+      <w:r>
+        <w:t>о</w:t>
+      </w:r>
+      <w:r>
+        <w:t>тображение загрузки оперативной памяти в процентах;</w:t>
+      </w:r>
+    </w:p>
+    <w:p>
+      <w:r>
         <w:t>3</w:t>
       </w:r>
       <w:r>
-        <w:t xml:space="preserve"> Отрисовка графиков загруженности ресурсов.</w:t>
+        <w:t xml:space="preserve"> </w:t>
+      </w:r>
+      <w:r>
+        <w:t>о</w:t>
+      </w:r>
+      <w:r>
+        <w:t>трисовка графиков загруженности ресурсов.</w:t>
       </w:r>
     </w:p>
     <w:p/>
@@ -1483,6 +1498,18 @@
       </w:pPr>
     </w:p>
     <w:p>
+      <w:r>
+        <w:t xml:space="preserve">На рисунке </w:t>
+      </w:r>
+      <w:r>
+        <w:t>3.</w:t>
+      </w:r>
+      <w:r>
+        <w:t>1 изображен интерфейс программы. Интерфейс состоит из строк с отображением загруженности процессора и оперативной памяти в процентах, а также графики, отображающие ту же информацию.</w:t>
+      </w:r>
+    </w:p>
+    <w:p/>
+    <w:p>
       <w:pPr>
         <w:ind w:firstLine="0"/>
         <w:jc w:val="center"/>
@@ -1492,7 +1519,7 @@
           <w:noProof/>
         </w:rPr>
         <w:drawing>
-          <wp:inline distT="0" distB="0" distL="0" distR="0" wp14:anchorId="12FEBEA5" wp14:editId="16F7FC81">
+          <wp:inline distT="0" distB="0" distL="0" distR="0" wp14:anchorId="38764CBD" wp14:editId="2D6AC8BA">
             <wp:extent cx="5400000" cy="3552282"/>
             <wp:effectExtent l="0" t="0" r="0" b="0"/>
             <wp:docPr id="1435501167" name="Рисунок 1"/>
@@ -1540,20 +1567,16 @@
         <w:jc w:val="center"/>
       </w:pPr>
       <w:r>
-        <w:t>Рисунок 1 – Интерфейс программы</w:t>
-      </w:r>
-    </w:p>
-    <w:p>
-      <w:pPr>
-        <w:ind w:firstLine="0"/>
-        <w:jc w:val="center"/>
-      </w:pPr>
-    </w:p>
-    <w:p>
-      <w:r>
-        <w:t>На рисунке 1 изображен интерфейс программы. Интерфейс состоит из строк с отображением загруженности процессора и оперативной памяти в процентах, а также графики, отображающие ту же информацию.</w:t>
-      </w:r>
-    </w:p>
+        <w:t xml:space="preserve">Рисунок </w:t>
+      </w:r>
+      <w:r>
+        <w:t>3.</w:t>
+      </w:r>
+      <w:r>
+        <w:t>1 – Интерфейс программы</w:t>
+      </w:r>
+    </w:p>
+    <w:p/>
     <w:p>
       <w:pPr>
         <w:spacing w:after="160" w:line="259" w:lineRule="auto"/>

</xml_diff>